<commit_message>
deletes the word document which is initialized while editing.
</commit_message>
<xml_diff>
--- a/Persentation Outline for School Library with a Dispersed Inventory.docx
+++ b/Persentation Outline for School Library with a Dispersed Inventory.docx
@@ -791,427 +791,493 @@
         </w:rPr>
         <w:t>web-based</w:t>
       </w:r>
+      <w:r>
+        <w:rPr>
+          <w:rFonts w:ascii="Helvetica Neue" w:eastAsia="Times New Roman" w:hAnsi="Helvetica Neue" w:cs="Times New Roman"/>
+          <w:b/>
+          <w:color w:val="2D3B45"/>
+        </w:rPr>
+        <w:t xml:space="preserve"> interface</w:t>
+      </w:r>
+      <w:r>
+        <w:rPr>
+          <w:rFonts w:ascii="Helvetica Neue" w:eastAsia="Times New Roman" w:hAnsi="Helvetica Neue" w:cs="Times New Roman"/>
+          <w:color w:val="2D3B45"/>
+        </w:rPr>
+        <w:t xml:space="preserve">.  The </w:t>
+      </w:r>
+      <w:r>
+        <w:rPr>
+          <w:rFonts w:ascii="Helvetica Neue" w:eastAsia="Times New Roman" w:hAnsi="Helvetica Neue" w:cs="Times New Roman"/>
+          <w:b/>
+          <w:color w:val="2D3B45"/>
+        </w:rPr>
+        <w:t>8th Grade teacher would be the administrator</w:t>
+      </w:r>
+      <w:r>
+        <w:rPr>
+          <w:rFonts w:ascii="Helvetica Neue" w:eastAsia="Times New Roman" w:hAnsi="Helvetica Neue" w:cs="Times New Roman"/>
+          <w:color w:val="2D3B45"/>
+        </w:rPr>
+        <w:t xml:space="preserve"> for the database upload and she would engage her middle schoolers as a service hour project to obtain the required information from each classroom to complete the inventory on paper.  </w:t>
+      </w:r>
+      <w:r>
+        <w:rPr>
+          <w:rFonts w:ascii="Helvetica Neue" w:eastAsia="Times New Roman" w:hAnsi="Helvetica Neue" w:cs="Times New Roman"/>
+          <w:b/>
+          <w:color w:val="2D3B45"/>
+        </w:rPr>
+        <w:t>Any new books being added to the system would be done by an administrator.</w:t>
+      </w:r>
+      <w:r>
+        <w:rPr>
+          <w:rFonts w:ascii="Helvetica Neue" w:eastAsia="Times New Roman" w:hAnsi="Helvetica Neue" w:cs="Times New Roman"/>
+          <w:b/>
+          <w:color w:val="2D3B45"/>
+        </w:rPr>
+        <w:t xml:space="preserve">  The administrator would need a separate interface for entering new books as well as new items with potentially different return dates and to perform various other maintenance of the data such as upload pictures, change </w:t>
+      </w:r>
+      <w:proofErr w:type="spellStart"/>
+      <w:r>
+        <w:rPr>
+          <w:rFonts w:ascii="Helvetica Neue" w:eastAsia="Times New Roman" w:hAnsi="Helvetica Neue" w:cs="Times New Roman"/>
+          <w:b/>
+          <w:color w:val="2D3B45"/>
+        </w:rPr>
+        <w:t>lexile</w:t>
+      </w:r>
+      <w:proofErr w:type="spellEnd"/>
+      <w:r>
+        <w:rPr>
+          <w:rFonts w:ascii="Helvetica Neue" w:eastAsia="Times New Roman" w:hAnsi="Helvetica Neue" w:cs="Times New Roman"/>
+          <w:b/>
+          <w:color w:val="2D3B45"/>
+        </w:rPr>
+        <w:t xml:space="preserve"> scores, locations etc.</w:t>
+      </w:r>
+    </w:p>
+    <w:p>
+      <w:pPr>
+        <w:shd w:val="clear" w:color="auto" w:fill="FFFFFF"/>
+        <w:rPr>
+          <w:rFonts w:ascii="Helvetica Neue" w:eastAsia="Times New Roman" w:hAnsi="Helvetica Neue" w:cs="Times New Roman"/>
+          <w:color w:val="2D3B45"/>
+        </w:rPr>
+      </w:pPr>
+    </w:p>
+    <w:p>
+      <w:pPr>
+        <w:shd w:val="clear" w:color="auto" w:fill="FFFFFF"/>
+        <w:rPr>
+          <w:rFonts w:ascii="Helvetica Neue" w:eastAsia="Times New Roman" w:hAnsi="Helvetica Neue" w:cs="Times New Roman"/>
+          <w:color w:val="2D3B45"/>
+        </w:rPr>
+      </w:pPr>
+      <w:r>
+        <w:rPr>
+          <w:rFonts w:ascii="Helvetica Neue" w:eastAsia="Times New Roman" w:hAnsi="Helvetica Neue" w:cs="Times New Roman"/>
+          <w:b/>
+          <w:color w:val="2D3B45"/>
+        </w:rPr>
+        <w:t>As a stretch goal</w:t>
+      </w:r>
+      <w:r>
+        <w:rPr>
+          <w:rFonts w:ascii="Helvetica Neue" w:eastAsia="Times New Roman" w:hAnsi="Helvetica Neue" w:cs="Times New Roman"/>
+          <w:color w:val="2D3B45"/>
+        </w:rPr>
+        <w:t xml:space="preserve">, to make this program as easy and simple for students and teachers to follow, </w:t>
+      </w:r>
+      <w:r>
+        <w:rPr>
+          <w:rFonts w:ascii="Helvetica Neue" w:eastAsia="Times New Roman" w:hAnsi="Helvetica Neue" w:cs="Times New Roman"/>
+          <w:b/>
+          <w:color w:val="2D3B45"/>
+        </w:rPr>
+        <w:t>a phone app</w:t>
+      </w:r>
+      <w:r>
+        <w:rPr>
+          <w:rFonts w:ascii="Helvetica Neue" w:eastAsia="Times New Roman" w:hAnsi="Helvetica Neue" w:cs="Times New Roman"/>
+          <w:color w:val="2D3B45"/>
+        </w:rPr>
+        <w:t xml:space="preserve"> would be used to simplify the check in and check out process.  Most students have more access to a smart phone than they do a computer with an internet connection.  If students were to meet a teacher in a separate location with the book, the teacher could simply log in to their phone app and complete the check-out process.  The phone app scope would not extend to administration functions.</w:t>
+      </w:r>
+    </w:p>
+    <w:p>
+      <w:pPr>
+        <w:shd w:val="clear" w:color="auto" w:fill="FFFFFF"/>
+        <w:rPr>
+          <w:rFonts w:ascii="Helvetica Neue" w:eastAsia="Times New Roman" w:hAnsi="Helvetica Neue" w:cs="Times New Roman"/>
+          <w:color w:val="2D3B45"/>
+        </w:rPr>
+      </w:pPr>
+    </w:p>
+    <w:p>
+      <w:pPr>
+        <w:shd w:val="clear" w:color="auto" w:fill="FFFFFF"/>
+        <w:rPr>
+          <w:rFonts w:ascii="Helvetica Neue" w:eastAsia="Times New Roman" w:hAnsi="Helvetica Neue" w:cs="Times New Roman"/>
+          <w:color w:val="2D3B45"/>
+          <w:sz w:val="28"/>
+        </w:rPr>
+      </w:pPr>
+      <w:r>
+        <w:rPr>
+          <w:rFonts w:ascii="Helvetica Neue" w:eastAsia="Times New Roman" w:hAnsi="Helvetica Neue" w:cs="Times New Roman"/>
+          <w:color w:val="2D3B45"/>
+          <w:sz w:val="28"/>
+        </w:rPr>
+        <w:t>Similar Software</w:t>
+      </w:r>
+    </w:p>
+    <w:p>
+      <w:pPr>
+        <w:shd w:val="clear" w:color="auto" w:fill="FFFFFF"/>
+        <w:rPr>
+          <w:rFonts w:ascii="Helvetica Neue" w:eastAsia="Times New Roman" w:hAnsi="Helvetica Neue" w:cs="Times New Roman"/>
+          <w:color w:val="2D3B45"/>
+        </w:rPr>
+      </w:pPr>
+    </w:p>
+    <w:p>
+      <w:pPr>
+        <w:shd w:val="clear" w:color="auto" w:fill="FFFFFF"/>
+        <w:rPr>
+          <w:rFonts w:ascii="Helvetica Neue" w:eastAsia="Times New Roman" w:hAnsi="Helvetica Neue" w:cs="Times New Roman"/>
+          <w:color w:val="2D3B45"/>
+        </w:rPr>
+      </w:pPr>
+      <w:r>
+        <w:rPr>
+          <w:rFonts w:ascii="Helvetica Neue" w:eastAsia="Times New Roman" w:hAnsi="Helvetica Neue" w:cs="Times New Roman"/>
+          <w:color w:val="2D3B45"/>
+        </w:rPr>
+        <w:t xml:space="preserve">Library software is available for download.  There are some open source options but not with the functionality of what this project is attempting to perform.  The proprietary software available which could perform all the necessary functions include Mandarin, </w:t>
+      </w:r>
+      <w:proofErr w:type="spellStart"/>
+      <w:r>
+        <w:rPr>
+          <w:rFonts w:ascii="Helvetica Neue" w:eastAsia="Times New Roman" w:hAnsi="Helvetica Neue" w:cs="Times New Roman"/>
+          <w:color w:val="2D3B45"/>
+        </w:rPr>
+        <w:t>Lucidea</w:t>
+      </w:r>
+      <w:proofErr w:type="spellEnd"/>
+      <w:r>
+        <w:rPr>
+          <w:rFonts w:ascii="Helvetica Neue" w:eastAsia="Times New Roman" w:hAnsi="Helvetica Neue" w:cs="Times New Roman"/>
+          <w:color w:val="2D3B45"/>
+        </w:rPr>
+        <w:t xml:space="preserve">, EOS, </w:t>
+      </w:r>
+      <w:proofErr w:type="spellStart"/>
+      <w:r>
+        <w:rPr>
+          <w:rFonts w:ascii="Helvetica Neue" w:eastAsia="Times New Roman" w:hAnsi="Helvetica Neue" w:cs="Times New Roman"/>
+          <w:color w:val="2D3B45"/>
+        </w:rPr>
+        <w:t>Appolo</w:t>
+      </w:r>
+      <w:proofErr w:type="spellEnd"/>
+      <w:r>
+        <w:rPr>
+          <w:rFonts w:ascii="Helvetica Neue" w:eastAsia="Times New Roman" w:hAnsi="Helvetica Neue" w:cs="Times New Roman"/>
+          <w:color w:val="2D3B45"/>
+        </w:rPr>
+        <w:t xml:space="preserve">, Evolve Library or Resource Mate.  Most are web based and offer a subscription depending on your library size.  Mandarin, for example, charges over $750.00 annually for a small library and Resource Mate has small packages </w:t>
+      </w:r>
+      <w:r>
+        <w:rPr>
+          <w:rFonts w:ascii="Helvetica Neue" w:eastAsia="Times New Roman" w:hAnsi="Helvetica Neue" w:cs="Times New Roman"/>
+          <w:color w:val="2D3B45"/>
+        </w:rPr>
+        <w:t>starting at $295.00 with zero networking capability up to their premium offering at $1,695.00</w:t>
+      </w:r>
+      <w:r>
+        <w:rPr>
+          <w:rFonts w:ascii="Helvetica Neue" w:eastAsia="Times New Roman" w:hAnsi="Helvetica Neue" w:cs="Times New Roman"/>
+          <w:color w:val="2D3B45"/>
+        </w:rPr>
+        <w:t xml:space="preserve">.  Many of these systems include not only the functionality this project seeks but also many other features up to an including </w:t>
+      </w:r>
+      <w:r>
+        <w:rPr>
+          <w:rFonts w:ascii="Helvetica Neue" w:eastAsia="Times New Roman" w:hAnsi="Helvetica Neue" w:cs="Times New Roman"/>
+          <w:color w:val="2D3B45"/>
+        </w:rPr>
+        <w:t xml:space="preserve">reporting tools, marketing analysis, </w:t>
+      </w:r>
+      <w:r>
+        <w:rPr>
+          <w:rFonts w:ascii="Helvetica Neue" w:eastAsia="Times New Roman" w:hAnsi="Helvetica Neue" w:cs="Times New Roman"/>
+          <w:color w:val="2D3B45"/>
+        </w:rPr>
+        <w:t>e-books and connection to public systems enabling downloadable content.</w:t>
+      </w:r>
+    </w:p>
+    <w:p>
+      <w:pPr>
+        <w:shd w:val="clear" w:color="auto" w:fill="FFFFFF"/>
+        <w:rPr>
+          <w:rFonts w:ascii="Helvetica Neue" w:eastAsia="Times New Roman" w:hAnsi="Helvetica Neue" w:cs="Times New Roman"/>
+          <w:color w:val="2D3B45"/>
+        </w:rPr>
+      </w:pPr>
+    </w:p>
+    <w:p>
+      <w:pPr>
+        <w:shd w:val="clear" w:color="auto" w:fill="FFFFFF"/>
+        <w:rPr>
+          <w:rFonts w:ascii="Helvetica Neue" w:eastAsia="Times New Roman" w:hAnsi="Helvetica Neue" w:cs="Times New Roman"/>
+          <w:color w:val="2D3B45"/>
+          <w:sz w:val="28"/>
+        </w:rPr>
+      </w:pPr>
+      <w:r>
+        <w:rPr>
+          <w:rFonts w:ascii="Helvetica Neue" w:eastAsia="Times New Roman" w:hAnsi="Helvetica Neue" w:cs="Times New Roman"/>
+          <w:color w:val="2D3B45"/>
+          <w:sz w:val="28"/>
+        </w:rPr>
+        <w:t>Conclusion</w:t>
+      </w:r>
+    </w:p>
+    <w:p>
+      <w:pPr>
+        <w:shd w:val="clear" w:color="auto" w:fill="FFFFFF"/>
+        <w:rPr>
+          <w:rFonts w:ascii="Helvetica Neue" w:eastAsia="Times New Roman" w:hAnsi="Helvetica Neue" w:cs="Times New Roman"/>
+          <w:color w:val="2D3B45"/>
+        </w:rPr>
+      </w:pPr>
+    </w:p>
+    <w:p>
+      <w:pPr>
+        <w:shd w:val="clear" w:color="auto" w:fill="FFFFFF"/>
+        <w:rPr>
+          <w:rFonts w:ascii="Helvetica Neue" w:eastAsia="Times New Roman" w:hAnsi="Helvetica Neue" w:cs="Times New Roman"/>
+          <w:color w:val="2D3B45"/>
+        </w:rPr>
+      </w:pPr>
+      <w:r>
+        <w:rPr>
+          <w:rFonts w:ascii="Helvetica Neue" w:eastAsia="Times New Roman" w:hAnsi="Helvetica Neue" w:cs="Times New Roman"/>
+          <w:color w:val="2D3B45"/>
+        </w:rPr>
+        <w:t xml:space="preserve">This project includes requirements for a </w:t>
+      </w:r>
+      <w:r>
+        <w:rPr>
+          <w:rFonts w:ascii="Helvetica Neue" w:eastAsia="Times New Roman" w:hAnsi="Helvetica Neue" w:cs="Times New Roman"/>
+          <w:b/>
+          <w:color w:val="2D3B45"/>
+        </w:rPr>
+        <w:t>relational database with several tables and software built on the database.</w:t>
+      </w:r>
+      <w:r>
+        <w:rPr>
+          <w:rFonts w:ascii="Helvetica Neue" w:eastAsia="Times New Roman" w:hAnsi="Helvetica Neue" w:cs="Times New Roman"/>
+          <w:color w:val="2D3B45"/>
+        </w:rPr>
+        <w:t xml:space="preserve">  </w:t>
+      </w:r>
+      <w:r>
+        <w:rPr>
+          <w:rFonts w:ascii="Helvetica Neue" w:eastAsia="Times New Roman" w:hAnsi="Helvetica Neue" w:cs="Times New Roman"/>
+          <w:b/>
+          <w:color w:val="2D3B45"/>
+        </w:rPr>
+        <w:t>The user interface should be limited to a screen for users, a screen for faculty and a third screen for administrators.</w:t>
+      </w:r>
+      <w:r>
+        <w:rPr>
+          <w:rFonts w:ascii="Helvetica Neue" w:eastAsia="Times New Roman" w:hAnsi="Helvetica Neue" w:cs="Times New Roman"/>
+          <w:color w:val="2D3B45"/>
+        </w:rPr>
+        <w:t xml:space="preserve">  </w:t>
+      </w:r>
+      <w:r>
+        <w:rPr>
+          <w:rFonts w:ascii="Helvetica Neue" w:eastAsia="Times New Roman" w:hAnsi="Helvetica Neue" w:cs="Times New Roman"/>
+          <w:b/>
+          <w:color w:val="2D3B45"/>
+        </w:rPr>
+        <w:t>The process</w:t>
+      </w:r>
+      <w:r>
+        <w:rPr>
+          <w:rFonts w:ascii="Helvetica Neue" w:eastAsia="Times New Roman" w:hAnsi="Helvetica Neue" w:cs="Times New Roman"/>
+          <w:b/>
+          <w:color w:val="2D3B45"/>
+        </w:rPr>
+        <w:t xml:space="preserve"> should be </w:t>
+      </w:r>
+      <w:r>
+        <w:rPr>
+          <w:rFonts w:ascii="Helvetica Neue" w:eastAsia="Times New Roman" w:hAnsi="Helvetica Neue" w:cs="Times New Roman"/>
+          <w:b/>
+          <w:color w:val="2D3B45"/>
+        </w:rPr>
+        <w:t xml:space="preserve">simple and straight forward and allow a lot of room for deviation </w:t>
+      </w:r>
+      <w:r>
+        <w:rPr>
+          <w:rFonts w:ascii="Helvetica Neue" w:eastAsia="Times New Roman" w:hAnsi="Helvetica Neue" w:cs="Times New Roman"/>
+          <w:b/>
+          <w:color w:val="2D3B45"/>
+        </w:rPr>
+        <w:t xml:space="preserve">regarding inventory within </w:t>
+      </w:r>
+      <w:r>
+        <w:rPr>
+          <w:rFonts w:ascii="Helvetica Neue" w:eastAsia="Times New Roman" w:hAnsi="Helvetica Neue" w:cs="Times New Roman"/>
+          <w:b/>
+          <w:color w:val="2D3B45"/>
+        </w:rPr>
+        <w:t xml:space="preserve">provided the items are being efficiently tracked in and out of the school while </w:t>
+      </w:r>
+      <w:r>
+        <w:rPr>
+          <w:rFonts w:ascii="Helvetica Neue" w:eastAsia="Times New Roman" w:hAnsi="Helvetica Neue" w:cs="Times New Roman"/>
+          <w:b/>
+          <w:color w:val="2D3B45"/>
+        </w:rPr>
+        <w:t xml:space="preserve">also </w:t>
+      </w:r>
+      <w:r>
+        <w:rPr>
+          <w:rFonts w:ascii="Helvetica Neue" w:eastAsia="Times New Roman" w:hAnsi="Helvetica Neue" w:cs="Times New Roman"/>
+          <w:b/>
+          <w:color w:val="2D3B45"/>
+        </w:rPr>
+        <w:t>maintaining a repository for all faculty to be informed of what is available.</w:t>
+      </w:r>
+      <w:r>
+        <w:rPr>
+          <w:rFonts w:ascii="Helvetica Neue" w:eastAsia="Times New Roman" w:hAnsi="Helvetica Neue" w:cs="Times New Roman"/>
+          <w:color w:val="2D3B45"/>
+        </w:rPr>
+        <w:t xml:space="preserve">  Successful completion of the project would be measured solely on this requirement even if it was a stand-alone program on a single machine.  This project is certain to test the skills taught in the MSSA program.</w:t>
+      </w:r>
+    </w:p>
+    <w:p>
+      <w:pPr>
+        <w:shd w:val="clear" w:color="auto" w:fill="FFFFFF"/>
+        <w:rPr>
+          <w:rFonts w:ascii="Helvetica Neue" w:eastAsia="Times New Roman" w:hAnsi="Helvetica Neue" w:cs="Times New Roman"/>
+          <w:color w:val="2D3B45"/>
+        </w:rPr>
+      </w:pPr>
+    </w:p>
+    <w:p>
+      <w:pPr>
+        <w:shd w:val="clear" w:color="auto" w:fill="FFFFFF"/>
+        <w:rPr>
+          <w:rFonts w:ascii="Helvetica Neue" w:eastAsia="Times New Roman" w:hAnsi="Helvetica Neue" w:cs="Times New Roman"/>
+          <w:color w:val="2D3B45"/>
+        </w:rPr>
+      </w:pPr>
+    </w:p>
+    <w:p>
+      <w:pPr>
+        <w:shd w:val="clear" w:color="auto" w:fill="FFFFFF"/>
+        <w:rPr>
+          <w:rFonts w:ascii="Helvetica Neue" w:eastAsia="Times New Roman" w:hAnsi="Helvetica Neue" w:cs="Times New Roman"/>
+          <w:color w:val="2D3B45"/>
+        </w:rPr>
+      </w:pPr>
+      <w:r>
+        <w:rPr>
+          <w:rFonts w:ascii="Helvetica Neue" w:eastAsia="Times New Roman" w:hAnsi="Helvetica Neue" w:cs="Times New Roman"/>
+          <w:color w:val="2D3B45"/>
+        </w:rPr>
+        <w:t xml:space="preserve">Gist File in </w:t>
+      </w:r>
+    </w:p>
+    <w:p>
+      <w:pPr>
+        <w:shd w:val="clear" w:color="auto" w:fill="FFFFFF"/>
+        <w:rPr>
+          <w:rFonts w:ascii="Helvetica Neue" w:eastAsia="Times New Roman" w:hAnsi="Helvetica Neue" w:cs="Times New Roman"/>
+          <w:color w:val="2D3B45"/>
+        </w:rPr>
+      </w:pPr>
+      <w:r>
+        <w:rPr>
+          <w:rFonts w:ascii="Helvetica Neue" w:eastAsia="Times New Roman" w:hAnsi="Helvetica Neue" w:cs="Times New Roman"/>
+          <w:color w:val="2D3B45"/>
+        </w:rPr>
+        <w:t>&lt;script src="https://gist.github.com/gwilso39/d5a910b28e46128d97511818cc4a8f12.js"&gt;&lt;/script&gt;</w:t>
+      </w:r>
+    </w:p>
+    <w:p>
+      <w:pPr>
+        <w:shd w:val="clear" w:color="auto" w:fill="FFFFFF"/>
+        <w:rPr>
+          <w:rFonts w:ascii="Helvetica Neue" w:eastAsia="Times New Roman" w:hAnsi="Helvetica Neue" w:cs="Times New Roman"/>
+          <w:color w:val="2D3B45"/>
+        </w:rPr>
+      </w:pPr>
+    </w:p>
+    <w:p>
+      <w:pPr>
+        <w:shd w:val="clear" w:color="auto" w:fill="FFFFFF"/>
+        <w:rPr>
+          <w:rFonts w:ascii="Helvetica Neue" w:eastAsia="Times New Roman" w:hAnsi="Helvetica Neue" w:cs="Times New Roman"/>
+          <w:color w:val="2D3B45"/>
+        </w:rPr>
+      </w:pPr>
+      <w:r>
+        <w:rPr>
+          <w:rFonts w:ascii="Helvetica Neue" w:eastAsia="Times New Roman" w:hAnsi="Helvetica Neue" w:cs="Times New Roman"/>
+          <w:color w:val="2D3B45"/>
+        </w:rPr>
+        <w:t>Video Presentation:</w:t>
+      </w:r>
       <w:bookmarkStart w:id="0" w:name="_GoBack"/>
       <w:bookmarkEnd w:id="0"/>
-      <w:r>
-        <w:rPr>
-          <w:rFonts w:ascii="Helvetica Neue" w:eastAsia="Times New Roman" w:hAnsi="Helvetica Neue" w:cs="Times New Roman"/>
-          <w:b/>
-          <w:color w:val="2D3B45"/>
-        </w:rPr>
-        <w:t xml:space="preserve"> interface</w:t>
-      </w:r>
-      <w:r>
-        <w:rPr>
-          <w:rFonts w:ascii="Helvetica Neue" w:eastAsia="Times New Roman" w:hAnsi="Helvetica Neue" w:cs="Times New Roman"/>
-          <w:color w:val="2D3B45"/>
-        </w:rPr>
-        <w:t xml:space="preserve">.  The </w:t>
-      </w:r>
-      <w:r>
-        <w:rPr>
-          <w:rFonts w:ascii="Helvetica Neue" w:eastAsia="Times New Roman" w:hAnsi="Helvetica Neue" w:cs="Times New Roman"/>
-          <w:b/>
-          <w:color w:val="2D3B45"/>
-        </w:rPr>
-        <w:t>8th Grade teacher would be the administrator</w:t>
-      </w:r>
-      <w:r>
-        <w:rPr>
-          <w:rFonts w:ascii="Helvetica Neue" w:eastAsia="Times New Roman" w:hAnsi="Helvetica Neue" w:cs="Times New Roman"/>
-          <w:color w:val="2D3B45"/>
-        </w:rPr>
-        <w:t xml:space="preserve"> for the database upload and she would engage her middle schoolers as a service hour project to obtain the required information from each classroom to complete the inventory on paper.  </w:t>
-      </w:r>
-      <w:r>
-        <w:rPr>
-          <w:rFonts w:ascii="Helvetica Neue" w:eastAsia="Times New Roman" w:hAnsi="Helvetica Neue" w:cs="Times New Roman"/>
-          <w:b/>
-          <w:color w:val="2D3B45"/>
-        </w:rPr>
-        <w:t>Any new books being added to the system would be done by an administrator.</w:t>
-      </w:r>
-      <w:r>
-        <w:rPr>
-          <w:rFonts w:ascii="Helvetica Neue" w:eastAsia="Times New Roman" w:hAnsi="Helvetica Neue" w:cs="Times New Roman"/>
-          <w:b/>
-          <w:color w:val="2D3B45"/>
-        </w:rPr>
-        <w:t xml:space="preserve">  The administrator would need a separate interface for entering new books as well as new items with potentially different return dates and to perform various other maintenance of the data such as upload pictures, change </w:t>
-      </w:r>
-      <w:proofErr w:type="spellStart"/>
-      <w:r>
-        <w:rPr>
-          <w:rFonts w:ascii="Helvetica Neue" w:eastAsia="Times New Roman" w:hAnsi="Helvetica Neue" w:cs="Times New Roman"/>
-          <w:b/>
-          <w:color w:val="2D3B45"/>
-        </w:rPr>
-        <w:t>lexile</w:t>
-      </w:r>
-      <w:proofErr w:type="spellEnd"/>
-      <w:r>
-        <w:rPr>
-          <w:rFonts w:ascii="Helvetica Neue" w:eastAsia="Times New Roman" w:hAnsi="Helvetica Neue" w:cs="Times New Roman"/>
-          <w:b/>
-          <w:color w:val="2D3B45"/>
-        </w:rPr>
-        <w:t xml:space="preserve"> scores, locations etc.</w:t>
-      </w:r>
-    </w:p>
-    <w:p>
-      <w:pPr>
-        <w:shd w:val="clear" w:color="auto" w:fill="FFFFFF"/>
-        <w:rPr>
-          <w:rFonts w:ascii="Helvetica Neue" w:eastAsia="Times New Roman" w:hAnsi="Helvetica Neue" w:cs="Times New Roman"/>
-          <w:color w:val="2D3B45"/>
-        </w:rPr>
-      </w:pPr>
-    </w:p>
-    <w:p>
-      <w:pPr>
-        <w:shd w:val="clear" w:color="auto" w:fill="FFFFFF"/>
-        <w:rPr>
-          <w:rFonts w:ascii="Helvetica Neue" w:eastAsia="Times New Roman" w:hAnsi="Helvetica Neue" w:cs="Times New Roman"/>
-          <w:color w:val="2D3B45"/>
-        </w:rPr>
-      </w:pPr>
-      <w:r>
-        <w:rPr>
-          <w:rFonts w:ascii="Helvetica Neue" w:eastAsia="Times New Roman" w:hAnsi="Helvetica Neue" w:cs="Times New Roman"/>
-          <w:b/>
-          <w:color w:val="2D3B45"/>
-        </w:rPr>
-        <w:t>As a stretch goal</w:t>
-      </w:r>
-      <w:r>
-        <w:rPr>
-          <w:rFonts w:ascii="Helvetica Neue" w:eastAsia="Times New Roman" w:hAnsi="Helvetica Neue" w:cs="Times New Roman"/>
-          <w:color w:val="2D3B45"/>
-        </w:rPr>
-        <w:t xml:space="preserve">, to make this program as easy and simple for students and teachers to follow, </w:t>
-      </w:r>
-      <w:r>
-        <w:rPr>
-          <w:rFonts w:ascii="Helvetica Neue" w:eastAsia="Times New Roman" w:hAnsi="Helvetica Neue" w:cs="Times New Roman"/>
-          <w:b/>
-          <w:color w:val="2D3B45"/>
-        </w:rPr>
-        <w:t>a phone app</w:t>
-      </w:r>
-      <w:r>
-        <w:rPr>
-          <w:rFonts w:ascii="Helvetica Neue" w:eastAsia="Times New Roman" w:hAnsi="Helvetica Neue" w:cs="Times New Roman"/>
-          <w:color w:val="2D3B45"/>
-        </w:rPr>
-        <w:t xml:space="preserve"> would be used to simplify the check in and check out process.  Most students have more access to a smart phone than they do a computer with an internet connection.  If students were to meet a teacher in a separate location with the book, the teacher could simply log in to their phone app and complete the check-out process.  The phone app scope would not extend to administration functions.</w:t>
-      </w:r>
-    </w:p>
-    <w:p>
-      <w:pPr>
-        <w:shd w:val="clear" w:color="auto" w:fill="FFFFFF"/>
-        <w:rPr>
-          <w:rFonts w:ascii="Helvetica Neue" w:eastAsia="Times New Roman" w:hAnsi="Helvetica Neue" w:cs="Times New Roman"/>
-          <w:color w:val="2D3B45"/>
-        </w:rPr>
-      </w:pPr>
-    </w:p>
-    <w:p>
-      <w:pPr>
-        <w:shd w:val="clear" w:color="auto" w:fill="FFFFFF"/>
-        <w:rPr>
-          <w:rFonts w:ascii="Helvetica Neue" w:eastAsia="Times New Roman" w:hAnsi="Helvetica Neue" w:cs="Times New Roman"/>
-          <w:color w:val="2D3B45"/>
-          <w:sz w:val="28"/>
-        </w:rPr>
-      </w:pPr>
-      <w:r>
-        <w:rPr>
-          <w:rFonts w:ascii="Helvetica Neue" w:eastAsia="Times New Roman" w:hAnsi="Helvetica Neue" w:cs="Times New Roman"/>
-          <w:color w:val="2D3B45"/>
-          <w:sz w:val="28"/>
-        </w:rPr>
-        <w:t>Similar Software</w:t>
-      </w:r>
-    </w:p>
-    <w:p>
-      <w:pPr>
-        <w:shd w:val="clear" w:color="auto" w:fill="FFFFFF"/>
-        <w:rPr>
-          <w:rFonts w:ascii="Helvetica Neue" w:eastAsia="Times New Roman" w:hAnsi="Helvetica Neue" w:cs="Times New Roman"/>
-          <w:color w:val="2D3B45"/>
-        </w:rPr>
-      </w:pPr>
-    </w:p>
-    <w:p>
-      <w:pPr>
-        <w:shd w:val="clear" w:color="auto" w:fill="FFFFFF"/>
-        <w:rPr>
-          <w:rFonts w:ascii="Helvetica Neue" w:eastAsia="Times New Roman" w:hAnsi="Helvetica Neue" w:cs="Times New Roman"/>
-          <w:color w:val="2D3B45"/>
-        </w:rPr>
-      </w:pPr>
-      <w:r>
-        <w:rPr>
-          <w:rFonts w:ascii="Helvetica Neue" w:eastAsia="Times New Roman" w:hAnsi="Helvetica Neue" w:cs="Times New Roman"/>
-          <w:color w:val="2D3B45"/>
-        </w:rPr>
-        <w:t xml:space="preserve">Library software is available for download.  There are some open source options but not with the functionality of what this project is attempting to perform.  The proprietary software available which could perform all the necessary functions include Mandarin, </w:t>
-      </w:r>
-      <w:proofErr w:type="spellStart"/>
-      <w:r>
-        <w:rPr>
-          <w:rFonts w:ascii="Helvetica Neue" w:eastAsia="Times New Roman" w:hAnsi="Helvetica Neue" w:cs="Times New Roman"/>
-          <w:color w:val="2D3B45"/>
-        </w:rPr>
-        <w:t>Lucidea</w:t>
-      </w:r>
-      <w:proofErr w:type="spellEnd"/>
-      <w:r>
-        <w:rPr>
-          <w:rFonts w:ascii="Helvetica Neue" w:eastAsia="Times New Roman" w:hAnsi="Helvetica Neue" w:cs="Times New Roman"/>
-          <w:color w:val="2D3B45"/>
-        </w:rPr>
-        <w:t xml:space="preserve">, EOS, </w:t>
-      </w:r>
-      <w:proofErr w:type="spellStart"/>
-      <w:r>
-        <w:rPr>
-          <w:rFonts w:ascii="Helvetica Neue" w:eastAsia="Times New Roman" w:hAnsi="Helvetica Neue" w:cs="Times New Roman"/>
-          <w:color w:val="2D3B45"/>
-        </w:rPr>
-        <w:t>Appolo</w:t>
-      </w:r>
-      <w:proofErr w:type="spellEnd"/>
-      <w:r>
-        <w:rPr>
-          <w:rFonts w:ascii="Helvetica Neue" w:eastAsia="Times New Roman" w:hAnsi="Helvetica Neue" w:cs="Times New Roman"/>
-          <w:color w:val="2D3B45"/>
-        </w:rPr>
-        <w:t xml:space="preserve">, Evolve Library or Resource Mate.  Most are web based and offer a subscription depending on your library size.  Mandarin, for example, charges over $750.00 annually for a small library and Resource Mate has small packages </w:t>
-      </w:r>
-      <w:r>
-        <w:rPr>
-          <w:rFonts w:ascii="Helvetica Neue" w:eastAsia="Times New Roman" w:hAnsi="Helvetica Neue" w:cs="Times New Roman"/>
-          <w:color w:val="2D3B45"/>
-        </w:rPr>
-        <w:t>starting at $295.00 with zero networking capability up to their premium offering at $1,695.00</w:t>
-      </w:r>
-      <w:r>
-        <w:rPr>
-          <w:rFonts w:ascii="Helvetica Neue" w:eastAsia="Times New Roman" w:hAnsi="Helvetica Neue" w:cs="Times New Roman"/>
-          <w:color w:val="2D3B45"/>
-        </w:rPr>
-        <w:t xml:space="preserve">.  Many of these systems include not only the functionality this project seeks but also many other features up to an including </w:t>
-      </w:r>
-      <w:r>
-        <w:rPr>
-          <w:rFonts w:ascii="Helvetica Neue" w:eastAsia="Times New Roman" w:hAnsi="Helvetica Neue" w:cs="Times New Roman"/>
-          <w:color w:val="2D3B45"/>
-        </w:rPr>
-        <w:t xml:space="preserve">reporting tools, marketing analysis, </w:t>
-      </w:r>
-      <w:r>
-        <w:rPr>
-          <w:rFonts w:ascii="Helvetica Neue" w:eastAsia="Times New Roman" w:hAnsi="Helvetica Neue" w:cs="Times New Roman"/>
-          <w:color w:val="2D3B45"/>
-        </w:rPr>
-        <w:t>e-books and connection to public systems enabling downloadable content.</w:t>
-      </w:r>
-    </w:p>
-    <w:p>
-      <w:pPr>
-        <w:shd w:val="clear" w:color="auto" w:fill="FFFFFF"/>
-        <w:rPr>
-          <w:rFonts w:ascii="Helvetica Neue" w:eastAsia="Times New Roman" w:hAnsi="Helvetica Neue" w:cs="Times New Roman"/>
-          <w:color w:val="2D3B45"/>
-        </w:rPr>
-      </w:pPr>
-    </w:p>
-    <w:p>
-      <w:pPr>
-        <w:shd w:val="clear" w:color="auto" w:fill="FFFFFF"/>
-        <w:rPr>
-          <w:rFonts w:ascii="Helvetica Neue" w:eastAsia="Times New Roman" w:hAnsi="Helvetica Neue" w:cs="Times New Roman"/>
-          <w:color w:val="2D3B45"/>
-          <w:sz w:val="28"/>
-        </w:rPr>
-      </w:pPr>
-      <w:r>
-        <w:rPr>
-          <w:rFonts w:ascii="Helvetica Neue" w:eastAsia="Times New Roman" w:hAnsi="Helvetica Neue" w:cs="Times New Roman"/>
-          <w:color w:val="2D3B45"/>
-          <w:sz w:val="28"/>
-        </w:rPr>
-        <w:t>Conclusion</w:t>
-      </w:r>
-    </w:p>
-    <w:p>
-      <w:pPr>
-        <w:shd w:val="clear" w:color="auto" w:fill="FFFFFF"/>
-        <w:rPr>
-          <w:rFonts w:ascii="Helvetica Neue" w:eastAsia="Times New Roman" w:hAnsi="Helvetica Neue" w:cs="Times New Roman"/>
-          <w:color w:val="2D3B45"/>
-        </w:rPr>
-      </w:pPr>
-    </w:p>
-    <w:p>
-      <w:pPr>
-        <w:shd w:val="clear" w:color="auto" w:fill="FFFFFF"/>
-        <w:rPr>
-          <w:rFonts w:ascii="Helvetica Neue" w:eastAsia="Times New Roman" w:hAnsi="Helvetica Neue" w:cs="Times New Roman"/>
-          <w:color w:val="2D3B45"/>
-        </w:rPr>
-      </w:pPr>
-      <w:r>
-        <w:rPr>
-          <w:rFonts w:ascii="Helvetica Neue" w:eastAsia="Times New Roman" w:hAnsi="Helvetica Neue" w:cs="Times New Roman"/>
-          <w:color w:val="2D3B45"/>
-        </w:rPr>
-        <w:t xml:space="preserve">This project includes requirements for a </w:t>
-      </w:r>
-      <w:r>
-        <w:rPr>
-          <w:rFonts w:ascii="Helvetica Neue" w:eastAsia="Times New Roman" w:hAnsi="Helvetica Neue" w:cs="Times New Roman"/>
-          <w:b/>
-          <w:color w:val="2D3B45"/>
-        </w:rPr>
-        <w:t>relational database with several tables and software built on the database.</w:t>
-      </w:r>
-      <w:r>
-        <w:rPr>
-          <w:rFonts w:ascii="Helvetica Neue" w:eastAsia="Times New Roman" w:hAnsi="Helvetica Neue" w:cs="Times New Roman"/>
-          <w:color w:val="2D3B45"/>
-        </w:rPr>
-        <w:t xml:space="preserve">  </w:t>
-      </w:r>
-      <w:r>
-        <w:rPr>
-          <w:rFonts w:ascii="Helvetica Neue" w:eastAsia="Times New Roman" w:hAnsi="Helvetica Neue" w:cs="Times New Roman"/>
-          <w:b/>
-          <w:color w:val="2D3B45"/>
-        </w:rPr>
-        <w:t>The user interface should be limited to a screen for users, a screen for faculty and a third screen for administrators.</w:t>
-      </w:r>
-      <w:r>
-        <w:rPr>
-          <w:rFonts w:ascii="Helvetica Neue" w:eastAsia="Times New Roman" w:hAnsi="Helvetica Neue" w:cs="Times New Roman"/>
-          <w:color w:val="2D3B45"/>
-        </w:rPr>
-        <w:t xml:space="preserve">  </w:t>
-      </w:r>
-      <w:r>
-        <w:rPr>
-          <w:rFonts w:ascii="Helvetica Neue" w:eastAsia="Times New Roman" w:hAnsi="Helvetica Neue" w:cs="Times New Roman"/>
-          <w:b/>
-          <w:color w:val="2D3B45"/>
-        </w:rPr>
-        <w:t>The process</w:t>
-      </w:r>
-      <w:r>
-        <w:rPr>
-          <w:rFonts w:ascii="Helvetica Neue" w:eastAsia="Times New Roman" w:hAnsi="Helvetica Neue" w:cs="Times New Roman"/>
-          <w:b/>
-          <w:color w:val="2D3B45"/>
-        </w:rPr>
-        <w:t xml:space="preserve"> should be </w:t>
-      </w:r>
-      <w:r>
-        <w:rPr>
-          <w:rFonts w:ascii="Helvetica Neue" w:eastAsia="Times New Roman" w:hAnsi="Helvetica Neue" w:cs="Times New Roman"/>
-          <w:b/>
-          <w:color w:val="2D3B45"/>
-        </w:rPr>
-        <w:t xml:space="preserve">simple and straight forward and allow a lot of room for deviation </w:t>
-      </w:r>
-      <w:r>
-        <w:rPr>
-          <w:rFonts w:ascii="Helvetica Neue" w:eastAsia="Times New Roman" w:hAnsi="Helvetica Neue" w:cs="Times New Roman"/>
-          <w:b/>
-          <w:color w:val="2D3B45"/>
-        </w:rPr>
-        <w:t xml:space="preserve">regarding inventory within </w:t>
-      </w:r>
-      <w:r>
-        <w:rPr>
-          <w:rFonts w:ascii="Helvetica Neue" w:eastAsia="Times New Roman" w:hAnsi="Helvetica Neue" w:cs="Times New Roman"/>
-          <w:b/>
-          <w:color w:val="2D3B45"/>
-        </w:rPr>
-        <w:t xml:space="preserve">provided the items are being efficiently tracked in and out of the school while </w:t>
-      </w:r>
-      <w:r>
-        <w:rPr>
-          <w:rFonts w:ascii="Helvetica Neue" w:eastAsia="Times New Roman" w:hAnsi="Helvetica Neue" w:cs="Times New Roman"/>
-          <w:b/>
-          <w:color w:val="2D3B45"/>
-        </w:rPr>
-        <w:t xml:space="preserve">also </w:t>
-      </w:r>
-      <w:r>
-        <w:rPr>
-          <w:rFonts w:ascii="Helvetica Neue" w:eastAsia="Times New Roman" w:hAnsi="Helvetica Neue" w:cs="Times New Roman"/>
-          <w:b/>
-          <w:color w:val="2D3B45"/>
-        </w:rPr>
-        <w:t>maintaining a repository for all faculty to be informed of what is available.</w:t>
-      </w:r>
-      <w:r>
-        <w:rPr>
-          <w:rFonts w:ascii="Helvetica Neue" w:eastAsia="Times New Roman" w:hAnsi="Helvetica Neue" w:cs="Times New Roman"/>
-          <w:color w:val="2D3B45"/>
-        </w:rPr>
-        <w:t xml:space="preserve">  Successful completion of the project would be measured solely on this requirement even if it was a stand-alone program on a single machine.  This project is certain to test the skills taught in the MSSA program.</w:t>
-      </w:r>
-    </w:p>
-    <w:p>
-      <w:pPr>
-        <w:shd w:val="clear" w:color="auto" w:fill="FFFFFF"/>
-        <w:rPr>
-          <w:rFonts w:ascii="Helvetica Neue" w:eastAsia="Times New Roman" w:hAnsi="Helvetica Neue" w:cs="Times New Roman"/>
-          <w:color w:val="2D3B45"/>
-        </w:rPr>
-      </w:pPr>
-    </w:p>
-    <w:p>
-      <w:pPr>
-        <w:shd w:val="clear" w:color="auto" w:fill="FFFFFF"/>
-        <w:rPr>
-          <w:rFonts w:ascii="Helvetica Neue" w:eastAsia="Times New Roman" w:hAnsi="Helvetica Neue" w:cs="Times New Roman"/>
-          <w:color w:val="2D3B45"/>
-        </w:rPr>
-      </w:pPr>
-    </w:p>
-    <w:p>
-      <w:pPr>
-        <w:shd w:val="clear" w:color="auto" w:fill="FFFFFF"/>
-        <w:rPr>
-          <w:rFonts w:ascii="Helvetica Neue" w:eastAsia="Times New Roman" w:hAnsi="Helvetica Neue" w:cs="Times New Roman"/>
-          <w:color w:val="2D3B45"/>
-        </w:rPr>
-      </w:pPr>
-      <w:r>
-        <w:rPr>
-          <w:rFonts w:ascii="Helvetica Neue" w:eastAsia="Times New Roman" w:hAnsi="Helvetica Neue" w:cs="Times New Roman"/>
-          <w:color w:val="2D3B45"/>
-        </w:rPr>
-        <w:t xml:space="preserve">Gist File in </w:t>
-      </w:r>
-    </w:p>
-    <w:p>
-      <w:pPr>
-        <w:shd w:val="clear" w:color="auto" w:fill="FFFFFF"/>
-        <w:rPr>
-          <w:rFonts w:ascii="Helvetica Neue" w:eastAsia="Times New Roman" w:hAnsi="Helvetica Neue" w:cs="Times New Roman"/>
-          <w:color w:val="2D3B45"/>
-        </w:rPr>
-      </w:pPr>
-      <w:r>
-        <w:rPr>
-          <w:rFonts w:ascii="Helvetica Neue" w:eastAsia="Times New Roman" w:hAnsi="Helvetica Neue" w:cs="Times New Roman"/>
-          <w:color w:val="2D3B45"/>
-        </w:rPr>
-        <w:t>&lt;script src="https://gist.github.com/gwilso39/d5a910b28e46128d97511818cc4a8f12.js"&gt;&lt;/script&gt;</w:t>
-      </w:r>
+    </w:p>
+    <w:p>
+      <w:pPr>
+        <w:shd w:val="clear" w:color="auto" w:fill="FFFFFF"/>
+        <w:rPr>
+          <w:rFonts w:ascii="Helvetica Neue" w:eastAsia="Times New Roman" w:hAnsi="Helvetica Neue" w:cs="Times New Roman"/>
+          <w:color w:val="2D3B45"/>
+        </w:rPr>
+      </w:pPr>
+      <w:hyperlink r:id="rId6" w:history="1">
+        <w:r>
+          <w:rPr>
+            <w:rStyle w:val="Hyperlink"/>
+            <w:rFonts w:ascii="Helvetica Neue" w:eastAsia="Times New Roman" w:hAnsi="Helvetica Neue" w:cs="Times New Roman"/>
+          </w:rPr>
+          <w:t>https://drive.google.com/file/d/1bVBi9MQ1J</w:t>
+        </w:r>
+        <w:r>
+          <w:rPr>
+            <w:rStyle w:val="Hyperlink"/>
+            <w:rFonts w:ascii="Helvetica Neue" w:eastAsia="Times New Roman" w:hAnsi="Helvetica Neue" w:cs="Times New Roman"/>
+          </w:rPr>
+          <w:t>q</w:t>
+        </w:r>
+        <w:r>
+          <w:rPr>
+            <w:rStyle w:val="Hyperlink"/>
+            <w:rFonts w:ascii="Helvetica Neue" w:eastAsia="Times New Roman" w:hAnsi="Helvetica Neue" w:cs="Times New Roman"/>
+          </w:rPr>
+          <w:t>RPt3l0SdpYfh53Od3CQLdh/view</w:t>
+        </w:r>
+      </w:hyperlink>
+    </w:p>
+    <w:p>
+      <w:pPr>
+        <w:shd w:val="clear" w:color="auto" w:fill="FFFFFF"/>
+        <w:rPr>
+          <w:rFonts w:ascii="Helvetica Neue" w:eastAsia="Times New Roman" w:hAnsi="Helvetica Neue" w:cs="Times New Roman"/>
+          <w:color w:val="2D3B45"/>
+        </w:rPr>
+      </w:pPr>
     </w:p>
     <w:p>
       <w:pPr>
@@ -1241,7 +1307,7 @@
       </w:pPr>
     </w:p>
     <w:sectPr>
-      <w:headerReference w:type="default" r:id="rId6"/>
+      <w:headerReference w:type="default" r:id="rId7"/>
       <w:pgSz w:w="12240" w:h="15840"/>
       <w:pgMar w:top="720" w:right="720" w:bottom="720" w:left="720" w:header="720" w:footer="720" w:gutter="0"/>
       <w:cols w:space="720"/>
@@ -1777,6 +1843,39 @@
     <w:uiPriority w:val="99"/>
     <w:rsid w:val="00A94AAC"/>
   </w:style>
+  <w:style w:type="character" w:styleId="Hyperlink">
+    <w:name w:val="Hyperlink"/>
+    <w:basedOn w:val="DefaultParagraphFont"/>
+    <w:uiPriority w:val="99"/>
+    <w:unhideWhenUsed/>
+    <w:rsid w:val="00D53749"/>
+    <w:rPr>
+      <w:color w:val="0563C1" w:themeColor="hyperlink"/>
+      <w:u w:val="single"/>
+    </w:rPr>
+  </w:style>
+  <w:style w:type="character" w:styleId="UnresolvedMention">
+    <w:name w:val="Unresolved Mention"/>
+    <w:basedOn w:val="DefaultParagraphFont"/>
+    <w:uiPriority w:val="99"/>
+    <w:rsid w:val="00D53749"/>
+    <w:rPr>
+      <w:color w:val="808080"/>
+      <w:shd w:val="clear" w:color="auto" w:fill="E6E6E6"/>
+    </w:rPr>
+  </w:style>
+  <w:style w:type="character" w:styleId="FollowedHyperlink">
+    <w:name w:val="FollowedHyperlink"/>
+    <w:basedOn w:val="DefaultParagraphFont"/>
+    <w:uiPriority w:val="99"/>
+    <w:semiHidden/>
+    <w:unhideWhenUsed/>
+    <w:rsid w:val="00694720"/>
+    <w:rPr>
+      <w:color w:val="954F72" w:themeColor="followedHyperlink"/>
+      <w:u w:val="single"/>
+    </w:rPr>
+  </w:style>
 </w:styles>
 </file>
 

</xml_diff>